<commit_message>
Updated Staffing Table Routine, Data, and Templates
</commit_message>
<xml_diff>
--- a/TEXT/analysis_text/032_Analysis.docx
+++ b/TEXT/analysis_text/032_Analysis.docx
@@ -1,6 +1,6 @@
 
 <file path=word/document.xml><?xml version="1.0" encoding="utf-8"?>
-<w:document xmlns:wpc="http://schemas.microsoft.com/office/word/2010/wordprocessingCanvas" xmlns:cx="http://schemas.microsoft.com/office/drawing/2014/chartex" xmlns:cx1="http://schemas.microsoft.com/office/drawing/2015/9/8/chartex" xmlns:cx2="http://schemas.microsoft.com/office/drawing/2015/10/21/chartex" xmlns:cx3="http://schemas.microsoft.com/office/drawing/2016/5/9/chartex" xmlns:cx4="http://schemas.microsoft.com/office/drawing/2016/5/10/chartex" xmlns:cx5="http://schemas.microsoft.com/office/drawing/2016/5/11/chartex" xmlns:cx6="http://schemas.microsoft.com/office/drawing/2016/5/12/chartex" xmlns:cx7="http://schemas.microsoft.com/office/drawing/2016/5/13/chartex" xmlns:cx8="http://schemas.microsoft.com/office/drawing/2016/5/14/chartex" xmlns:mc="http://schemas.openxmlformats.org/markup-compatibility/2006" xmlns:aink="http://schemas.microsoft.com/office/drawing/2016/ink" xmlns:am3d="http://schemas.microsoft.com/office/drawing/2017/model3d" xmlns:o="urn:schemas-microsoft-com:office:office" xmlns:r="http://schemas.openxmlformats.org/officeDocument/2006/relationships" xmlns:m="http://schemas.openxmlformats.org/officeDocument/2006/math" xmlns:v="urn:schemas-microsoft-com:vml" xmlns:wp14="http://schemas.microsoft.com/office/word/2010/wordprocessingDrawing" xmlns:wp="http://schemas.openxmlformats.org/drawingml/2006/wordprocessingDrawing" xmlns:w10="urn:schemas-microsoft-com:office:word" xmlns:w="http://schemas.openxmlformats.org/wordprocessingml/2006/main" xmlns:w14="http://schemas.microsoft.com/office/word/2010/wordml" xmlns:w15="http://schemas.microsoft.com/office/word/2012/wordml" xmlns:w16cex="http://schemas.microsoft.com/office/word/2018/wordml/cex" xmlns:w16cid="http://schemas.microsoft.com/office/word/2016/wordml/cid" xmlns:w16="http://schemas.microsoft.com/office/word/2018/wordml" xmlns:w16se="http://schemas.microsoft.com/office/word/2015/wordml/symex" xmlns:wpg="http://schemas.microsoft.com/office/word/2010/wordprocessingGroup" xmlns:wpi="http://schemas.microsoft.com/office/word/2010/wordprocessingInk" xmlns:wne="http://schemas.microsoft.com/office/word/2006/wordml" xmlns:wps="http://schemas.microsoft.com/office/word/2010/wordprocessingShape" mc:Ignorable="w14 w15 w16se w16cid w16 w16cex wp14">
+<w:document xmlns:wpc="http://schemas.microsoft.com/office/word/2010/wordprocessingCanvas" xmlns:cx="http://schemas.microsoft.com/office/drawing/2014/chartex" xmlns:cx1="http://schemas.microsoft.com/office/drawing/2015/9/8/chartex" xmlns:cx2="http://schemas.microsoft.com/office/drawing/2015/10/21/chartex" xmlns:cx3="http://schemas.microsoft.com/office/drawing/2016/5/9/chartex" xmlns:cx4="http://schemas.microsoft.com/office/drawing/2016/5/10/chartex" xmlns:cx5="http://schemas.microsoft.com/office/drawing/2016/5/11/chartex" xmlns:cx6="http://schemas.microsoft.com/office/drawing/2016/5/12/chartex" xmlns:cx7="http://schemas.microsoft.com/office/drawing/2016/5/13/chartex" xmlns:cx8="http://schemas.microsoft.com/office/drawing/2016/5/14/chartex" xmlns:mc="http://schemas.openxmlformats.org/markup-compatibility/2006" xmlns:aink="http://schemas.microsoft.com/office/drawing/2016/ink" xmlns:am3d="http://schemas.microsoft.com/office/drawing/2017/model3d" xmlns:o="urn:schemas-microsoft-com:office:office" xmlns:r="http://schemas.openxmlformats.org/officeDocument/2006/relationships" xmlns:m="http://schemas.openxmlformats.org/officeDocument/2006/math" xmlns:v="urn:schemas-microsoft-com:vml" xmlns:wp14="http://schemas.microsoft.com/office/word/2010/wordprocessingDrawing" xmlns:wp="http://schemas.openxmlformats.org/drawingml/2006/wordprocessingDrawing" xmlns:w10="urn:schemas-microsoft-com:office:word" xmlns:w="http://schemas.openxmlformats.org/wordprocessingml/2006/main" xmlns:w14="http://schemas.microsoft.com/office/word/2010/wordml" xmlns:w15="http://schemas.microsoft.com/office/word/2012/wordml" xmlns:w16cid="http://schemas.microsoft.com/office/word/2016/wordml/cid" xmlns:w16se="http://schemas.microsoft.com/office/word/2015/wordml/symex" xmlns:wpg="http://schemas.microsoft.com/office/word/2010/wordprocessingGroup" xmlns:wpi="http://schemas.microsoft.com/office/word/2010/wordprocessingInk" xmlns:wne="http://schemas.microsoft.com/office/word/2006/wordml" xmlns:wps="http://schemas.microsoft.com/office/word/2010/wordprocessingShape" mc:Ignorable="w14 w15 w16se w16cid wp14">
   <w:body>
     <w:p>
       <w:pPr>
@@ -9,8 +9,6 @@
         <w:textAlignment w:val="baseline"/>
         <w:rPr>
           <w:rStyle w:val="eop"/>
-          <w:sz w:val="22"/>
-          <w:szCs w:val="22"/>
         </w:rPr>
       </w:pPr>
       <w:r>
@@ -18,86 +16,12 @@
           <w:rStyle w:val="normaltextrun"/>
           <w:b/>
           <w:bCs/>
-          <w:sz w:val="22"/>
-          <w:szCs w:val="22"/>
         </w:rPr>
         <w:t>Bronx River Analysis:</w:t>
       </w:r>
       <w:r>
         <w:rPr>
           <w:rStyle w:val="eop"/>
-          <w:sz w:val="22"/>
-          <w:szCs w:val="22"/>
-        </w:rPr>
-        <w:t> </w:t>
-      </w:r>
-    </w:p>
-    <w:p>
-      <w:pPr>
-        <w:pStyle w:val="paragraph"/>
-        <w:spacing w:before="0" w:beforeAutospacing="0" w:after="0" w:afterAutospacing="0"/>
-        <w:textAlignment w:val="baseline"/>
-        <w:rPr>
-          <w:rFonts w:ascii="Arial" w:hAnsi="Arial" w:cs="Arial"/>
-          <w:sz w:val="18"/>
-          <w:szCs w:val="18"/>
-        </w:rPr>
-      </w:pPr>
-    </w:p>
-    <w:p>
-      <w:pPr>
-        <w:pStyle w:val="paragraph"/>
-        <w:numPr>
-          <w:ilvl w:val="0"/>
-          <w:numId w:val="1"/>
-        </w:numPr>
-        <w:spacing w:before="0" w:beforeAutospacing="0" w:after="0" w:afterAutospacing="0"/>
-        <w:ind w:left="540" w:firstLine="0"/>
-        <w:jc w:val="both"/>
-        <w:textAlignment w:val="baseline"/>
-        <w:rPr>
-          <w:sz w:val="22"/>
-          <w:szCs w:val="22"/>
-        </w:rPr>
-      </w:pPr>
-      <w:r>
-        <w:rPr>
-          <w:rStyle w:val="normaltextrun"/>
-          <w:b/>
-          <w:bCs/>
-          <w:sz w:val="22"/>
-          <w:szCs w:val="22"/>
-        </w:rPr>
-        <w:t>Inspection and Collection Requirements</w:t>
-      </w:r>
-      <w:r>
-        <w:rPr>
-          <w:rStyle w:val="eop"/>
-          <w:sz w:val="22"/>
-          <w:szCs w:val="22"/>
-        </w:rPr>
-        <w:t> </w:t>
-      </w:r>
-    </w:p>
-    <w:p>
-      <w:pPr>
-        <w:pStyle w:val="paragraph"/>
-        <w:spacing w:before="0" w:beforeAutospacing="0" w:after="0" w:afterAutospacing="0"/>
-        <w:ind w:left="720"/>
-        <w:jc w:val="both"/>
-        <w:textAlignment w:val="baseline"/>
-        <w:rPr>
-          <w:rFonts w:ascii="Arial" w:hAnsi="Arial" w:cs="Arial"/>
-          <w:sz w:val="18"/>
-          <w:szCs w:val="18"/>
-        </w:rPr>
-      </w:pPr>
-      <w:r>
-        <w:rPr>
-          <w:rStyle w:val="eop"/>
-          <w:color w:val="000000"/>
-          <w:sz w:val="22"/>
-          <w:szCs w:val="22"/>
         </w:rPr>
         <w:t> </w:t>
       </w:r>
@@ -109,56 +33,9 @@
         <w:jc w:val="both"/>
         <w:textAlignment w:val="baseline"/>
         <w:rPr>
-          <w:rFonts w:ascii="Arial" w:hAnsi="Arial" w:cs="Arial"/>
-          <w:sz w:val="18"/>
-          <w:szCs w:val="18"/>
-        </w:rPr>
-      </w:pPr>
-      <w:r>
-        <w:rPr>
-          <w:rStyle w:val="normaltextrun"/>
-          <w:color w:val="000000"/>
-          <w:sz w:val="22"/>
-          <w:szCs w:val="22"/>
-        </w:rPr>
-        <w:t xml:space="preserve">The consolidation </w:t>
-      </w:r>
-      <w:r>
-        <w:rPr>
-          <w:rStyle w:val="normaltextrun"/>
-          <w:color w:val="000000"/>
-          <w:sz w:val="22"/>
-          <w:szCs w:val="22"/>
-        </w:rPr>
-        <w:t xml:space="preserve">appeared </w:t>
-      </w:r>
-      <w:r>
-        <w:rPr>
-          <w:rStyle w:val="normaltextrun"/>
-          <w:color w:val="000000"/>
-          <w:sz w:val="22"/>
-          <w:szCs w:val="22"/>
-        </w:rPr>
-        <w:t xml:space="preserve">to be in compliance with the inspection and collection requirements of Paragraph 45 of the HUD Agreement. Compliance could not conduct a site visit during the 2019-2020 period; however, in a </w:t>
-      </w:r>
-      <w:r>
-        <w:rPr>
-          <w:rStyle w:val="normaltextrun"/>
-          <w:color w:val="000000"/>
-          <w:sz w:val="22"/>
-          <w:szCs w:val="22"/>
-        </w:rPr>
-        <w:t>survey</w:t>
-      </w:r>
-      <w:r>
-        <w:rPr>
-          <w:rStyle w:val="normaltextrun"/>
-          <w:color w:val="000000"/>
-          <w:sz w:val="22"/>
-          <w:szCs w:val="22"/>
-        </w:rPr>
-        <w:t xml:space="preserve"> conducted in the summer of 2020, the consolidation reported the following conditions.</w:t>
-      </w:r>
+          <w:rStyle w:val="normaltextrun"/>
+        </w:rPr>
+      </w:pPr>
     </w:p>
     <w:p>
       <w:pPr>
@@ -167,12 +44,157 @@
         <w:jc w:val="both"/>
         <w:textAlignment w:val="baseline"/>
         <w:rPr>
-          <w:rStyle w:val="normaltextrun"/>
-          <w:rFonts w:ascii="Calibri" w:hAnsi="Calibri" w:cs="Calibri"/>
-          <w:sz w:val="22"/>
-          <w:szCs w:val="22"/>
-        </w:rPr>
-      </w:pPr>
+          <w:rStyle w:val="eop"/>
+          <w:color w:val="000000"/>
+        </w:rPr>
+      </w:pPr>
+      <w:r>
+        <w:rPr>
+          <w:rStyle w:val="normaltextrun"/>
+          <w:color w:val="000000"/>
+        </w:rPr>
+        <w:t>In the Summer of 2020, t</w:t>
+      </w:r>
+      <w:r>
+        <w:rPr>
+          <w:rStyle w:val="normaltextrun"/>
+          <w:color w:val="000000"/>
+        </w:rPr>
+        <w:t>he </w:t>
+      </w:r>
+      <w:r>
+        <w:rPr>
+          <w:rStyle w:val="normaltextrun"/>
+          <w:color w:val="000000"/>
+        </w:rPr>
+        <w:t>Property Manager, Sunny V</w:t>
+      </w:r>
+      <w:r>
+        <w:rPr>
+          <w:rStyle w:val="normaltextrun"/>
+          <w:color w:val="000000"/>
+        </w:rPr>
+        <w:t xml:space="preserve">ellavallil, </w:t>
+      </w:r>
+      <w:r>
+        <w:rPr>
+          <w:rStyle w:val="normaltextrun"/>
+          <w:color w:val="000000"/>
+        </w:rPr>
+        <w:t>reported that </w:t>
+      </w:r>
+      <w:r>
+        <w:rPr>
+          <w:rStyle w:val="normaltextrun"/>
+          <w:color w:val="000000"/>
+        </w:rPr>
+        <w:t>the Bronx River consolidation does not</w:t>
+      </w:r>
+      <w:r>
+        <w:rPr>
+          <w:rStyle w:val="normaltextrun"/>
+          <w:color w:val="000000"/>
+        </w:rPr>
+        <w:t xml:space="preserve"> have enough staff to correct observed deficiencies, and </w:t>
+      </w:r>
+      <w:r>
+        <w:rPr>
+          <w:rStyle w:val="normaltextrun"/>
+          <w:color w:val="000000"/>
+        </w:rPr>
+        <w:t xml:space="preserve">that </w:t>
+      </w:r>
+      <w:r>
+        <w:rPr>
+          <w:rStyle w:val="normaltextrun"/>
+          <w:color w:val="000000"/>
+        </w:rPr>
+        <w:t xml:space="preserve">caretakers </w:t>
+      </w:r>
+      <w:r>
+        <w:rPr>
+          <w:rStyle w:val="normaltextrun"/>
+          <w:color w:val="000000"/>
+        </w:rPr>
+        <w:t>cannot</w:t>
+      </w:r>
+      <w:r>
+        <w:rPr>
+          <w:rStyle w:val="normaltextrun"/>
+          <w:color w:val="000000"/>
+        </w:rPr>
+        <w:t> usually complete all of their tasks in a day.</w:t>
+      </w:r>
+      <w:r>
+        <w:rPr>
+          <w:rStyle w:val="normaltextrun"/>
+          <w:color w:val="000000"/>
+        </w:rPr>
+        <w:t xml:space="preserve"> </w:t>
+      </w:r>
+      <w:r>
+        <w:rPr>
+          <w:rStyle w:val="normaltextrun"/>
+          <w:color w:val="000000"/>
+        </w:rPr>
+        <w:t xml:space="preserve">The staff begins collecting trash </w:t>
+      </w:r>
+      <w:r>
+        <w:rPr>
+          <w:rStyle w:val="normaltextrun"/>
+          <w:color w:val="000000"/>
+        </w:rPr>
+        <w:t>at</w:t>
+      </w:r>
+      <w:r>
+        <w:rPr>
+          <w:rStyle w:val="normaltextrun"/>
+          <w:color w:val="000000"/>
+        </w:rPr>
+        <w:t xml:space="preserve"> </w:t>
+      </w:r>
+      <w:r>
+        <w:rPr>
+          <w:rStyle w:val="normaltextrun"/>
+          <w:color w:val="000000"/>
+        </w:rPr>
+        <w:t>6</w:t>
+      </w:r>
+      <w:r>
+        <w:rPr>
+          <w:rStyle w:val="normaltextrun"/>
+          <w:color w:val="000000"/>
+        </w:rPr>
+        <w:t>:00 AM and ends </w:t>
+      </w:r>
+      <w:r>
+        <w:rPr>
+          <w:rStyle w:val="normaltextrun"/>
+          <w:color w:val="000000"/>
+        </w:rPr>
+        <w:t>at</w:t>
+      </w:r>
+      <w:r>
+        <w:rPr>
+          <w:rStyle w:val="normaltextrun"/>
+          <w:color w:val="000000"/>
+        </w:rPr>
+        <w:t xml:space="preserve"> </w:t>
+      </w:r>
+      <w:r>
+        <w:rPr>
+          <w:rStyle w:val="normaltextrun"/>
+          <w:color w:val="000000"/>
+        </w:rPr>
+        <w:t>6</w:t>
+      </w:r>
+      <w:r>
+        <w:rPr>
+          <w:rStyle w:val="normaltextrun"/>
+          <w:color w:val="000000"/>
+        </w:rPr>
+        <w:t>:00 PM daily. </w:t>
+      </w:r>
     </w:p>
     <w:p>
       <w:pPr>
@@ -180,220 +202,7 @@
         <w:spacing w:before="0" w:beforeAutospacing="0" w:after="0" w:afterAutospacing="0"/>
         <w:jc w:val="both"/>
         <w:textAlignment w:val="baseline"/>
-        <w:rPr>
-          <w:rStyle w:val="eop"/>
-          <w:color w:val="000000"/>
-          <w:sz w:val="22"/>
-          <w:szCs w:val="22"/>
-        </w:rPr>
-      </w:pPr>
-      <w:r>
-        <w:rPr>
-          <w:rStyle w:val="normaltextrun"/>
-          <w:color w:val="000000"/>
-          <w:sz w:val="22"/>
-          <w:szCs w:val="22"/>
-        </w:rPr>
-        <w:t>The </w:t>
-      </w:r>
-      <w:r>
-        <w:rPr>
-          <w:rStyle w:val="normaltextrun"/>
-          <w:color w:val="000000"/>
-          <w:sz w:val="22"/>
-          <w:szCs w:val="22"/>
-        </w:rPr>
-        <w:t>Property Manager, Sunny V</w:t>
-      </w:r>
-      <w:r>
-        <w:rPr>
-          <w:rStyle w:val="normaltextrun"/>
-          <w:color w:val="000000"/>
-          <w:sz w:val="22"/>
-          <w:szCs w:val="22"/>
-        </w:rPr>
-        <w:t xml:space="preserve">ellavallil, </w:t>
-      </w:r>
-      <w:r>
-        <w:rPr>
-          <w:rStyle w:val="normaltextrun"/>
-          <w:color w:val="000000"/>
-          <w:sz w:val="22"/>
-          <w:szCs w:val="22"/>
-        </w:rPr>
-        <w:t>reported that </w:t>
-      </w:r>
-      <w:r>
-        <w:rPr>
-          <w:rStyle w:val="normaltextrun"/>
-          <w:color w:val="000000"/>
-          <w:sz w:val="22"/>
-          <w:szCs w:val="22"/>
-        </w:rPr>
-        <w:t>the Bronx River consolidation does not</w:t>
-      </w:r>
-      <w:r>
-        <w:rPr>
-          <w:rStyle w:val="normaltextrun"/>
-          <w:color w:val="000000"/>
-          <w:sz w:val="22"/>
-          <w:szCs w:val="22"/>
-        </w:rPr>
-        <w:t xml:space="preserve"> have enough staff to correct observed deficiencies, and caretakers </w:t>
-      </w:r>
-      <w:r>
-        <w:rPr>
-          <w:rStyle w:val="normaltextrun"/>
-          <w:color w:val="000000"/>
-          <w:sz w:val="22"/>
-          <w:szCs w:val="22"/>
-        </w:rPr>
-        <w:t>cannot</w:t>
-      </w:r>
-      <w:r>
-        <w:rPr>
-          <w:rStyle w:val="normaltextrun"/>
-          <w:color w:val="000000"/>
-          <w:sz w:val="22"/>
-          <w:szCs w:val="22"/>
-        </w:rPr>
-        <w:t> usually complete all of their tasks in a day. NYCHA caretakers pick up trash inside the buildings </w:t>
-      </w:r>
-      <w:r>
-        <w:rPr>
-          <w:rStyle w:val="normaltextrun"/>
-          <w:color w:val="000000"/>
-          <w:sz w:val="22"/>
-          <w:szCs w:val="22"/>
-        </w:rPr>
-        <w:t>four</w:t>
-      </w:r>
-      <w:r>
-        <w:rPr>
-          <w:rStyle w:val="normaltextrun"/>
-          <w:color w:val="000000"/>
-          <w:sz w:val="22"/>
-          <w:szCs w:val="22"/>
-        </w:rPr>
-        <w:t> times a day, </w:t>
-      </w:r>
-      <w:r>
-        <w:rPr>
-          <w:rStyle w:val="normaltextrun"/>
-          <w:color w:val="000000"/>
-          <w:sz w:val="22"/>
-          <w:szCs w:val="22"/>
-        </w:rPr>
-        <w:t xml:space="preserve">including weekends. </w:t>
-      </w:r>
-      <w:r>
-        <w:rPr>
-          <w:rStyle w:val="normaltextrun"/>
-          <w:color w:val="000000"/>
-          <w:sz w:val="22"/>
-          <w:szCs w:val="22"/>
-        </w:rPr>
-        <w:t>NYCHA caretakers also conduct ground inspections and pick up litter </w:t>
-      </w:r>
-      <w:r>
-        <w:rPr>
-          <w:rStyle w:val="normaltextrun"/>
-          <w:color w:val="000000"/>
-          <w:sz w:val="22"/>
-          <w:szCs w:val="22"/>
-        </w:rPr>
-        <w:t>at least twice daily.</w:t>
-      </w:r>
-      <w:r>
-        <w:rPr>
-          <w:rStyle w:val="normaltextrun"/>
-          <w:color w:val="FF0000"/>
-          <w:sz w:val="22"/>
-          <w:szCs w:val="22"/>
-        </w:rPr>
-        <w:t> </w:t>
-      </w:r>
-      <w:r>
-        <w:rPr>
-          <w:rStyle w:val="normaltextrun"/>
-          <w:color w:val="000000"/>
-          <w:sz w:val="22"/>
-          <w:szCs w:val="22"/>
-        </w:rPr>
-        <w:t xml:space="preserve">The staff begins collecting trash </w:t>
-      </w:r>
-      <w:r>
-        <w:rPr>
-          <w:rStyle w:val="normaltextrun"/>
-          <w:color w:val="000000"/>
-          <w:sz w:val="22"/>
-          <w:szCs w:val="22"/>
-        </w:rPr>
-        <w:t>at</w:t>
-      </w:r>
-      <w:r>
-        <w:rPr>
-          <w:rStyle w:val="normaltextrun"/>
-          <w:color w:val="000000"/>
-          <w:sz w:val="22"/>
-          <w:szCs w:val="22"/>
-        </w:rPr>
-        <w:t xml:space="preserve"> </w:t>
-      </w:r>
-      <w:r>
-        <w:rPr>
-          <w:rStyle w:val="normaltextrun"/>
-          <w:color w:val="000000"/>
-          <w:sz w:val="22"/>
-          <w:szCs w:val="22"/>
-        </w:rPr>
-        <w:t>6</w:t>
-      </w:r>
-      <w:r>
-        <w:rPr>
-          <w:rStyle w:val="normaltextrun"/>
-          <w:color w:val="000000"/>
-          <w:sz w:val="22"/>
-          <w:szCs w:val="22"/>
-        </w:rPr>
-        <w:t>:00 AM and ends </w:t>
-      </w:r>
-      <w:r>
-        <w:rPr>
-          <w:rStyle w:val="normaltextrun"/>
-          <w:color w:val="000000"/>
-          <w:sz w:val="22"/>
-          <w:szCs w:val="22"/>
-        </w:rPr>
-        <w:t>at</w:t>
-      </w:r>
-      <w:r>
-        <w:rPr>
-          <w:rStyle w:val="normaltextrun"/>
-          <w:color w:val="000000"/>
-          <w:sz w:val="22"/>
-          <w:szCs w:val="22"/>
-        </w:rPr>
-        <w:t xml:space="preserve"> </w:t>
-      </w:r>
-      <w:r>
-        <w:rPr>
-          <w:rStyle w:val="normaltextrun"/>
-          <w:color w:val="000000"/>
-          <w:sz w:val="22"/>
-          <w:szCs w:val="22"/>
-        </w:rPr>
-        <w:t>6</w:t>
-      </w:r>
-      <w:r>
-        <w:rPr>
-          <w:rStyle w:val="normaltextrun"/>
-          <w:color w:val="000000"/>
-          <w:sz w:val="22"/>
-          <w:szCs w:val="22"/>
-        </w:rPr>
-        <w:t>:00 PM daily. </w:t>
-      </w:r>
+      </w:pPr>
     </w:p>
     <w:p>
       <w:pPr>
@@ -402,45 +211,93 @@
         <w:jc w:val="both"/>
         <w:textAlignment w:val="baseline"/>
         <w:rPr>
-          <w:rFonts w:ascii="Arial" w:hAnsi="Arial" w:cs="Arial"/>
-          <w:sz w:val="18"/>
-          <w:szCs w:val="18"/>
-        </w:rPr>
-      </w:pPr>
-    </w:p>
-    <w:p>
-      <w:pPr>
-        <w:pStyle w:val="paragraph"/>
-        <w:numPr>
-          <w:ilvl w:val="0"/>
-          <w:numId w:val="2"/>
-        </w:numPr>
-        <w:spacing w:before="0" w:beforeAutospacing="0" w:after="0" w:afterAutospacing="0"/>
-        <w:ind w:left="540" w:firstLine="0"/>
-        <w:jc w:val="both"/>
-        <w:textAlignment w:val="baseline"/>
-        <w:rPr>
-          <w:sz w:val="22"/>
-          <w:szCs w:val="22"/>
-        </w:rPr>
-      </w:pPr>
-      <w:r>
-        <w:rPr>
-          <w:rStyle w:val="normaltextrun"/>
-          <w:b/>
-          <w:bCs/>
-          <w:sz w:val="22"/>
-          <w:szCs w:val="22"/>
-        </w:rPr>
-        <w:t>Removal or Storage Requirement</w:t>
-      </w:r>
-      <w:r>
-        <w:rPr>
-          <w:rStyle w:val="eop"/>
-          <w:sz w:val="22"/>
-          <w:szCs w:val="22"/>
-        </w:rPr>
-        <w:t> </w:t>
+          <w:rStyle w:val="normaltextrun"/>
+        </w:rPr>
+      </w:pPr>
+      <w:r>
+        <w:rPr>
+          <w:rStyle w:val="normaltextrun"/>
+        </w:rPr>
+        <w:t xml:space="preserve">During a site visit on Tuesday, Nov. 17, </w:t>
+      </w:r>
+      <w:r>
+        <w:rPr>
+          <w:rStyle w:val="normaltextrun"/>
+        </w:rPr>
+        <w:t>Bronx River</w:t>
+      </w:r>
+      <w:r>
+        <w:rPr>
+          <w:rStyle w:val="normaltextrun"/>
+        </w:rPr>
+        <w:t xml:space="preserve"> staff</w:t>
+      </w:r>
+      <w:r>
+        <w:rPr>
+          <w:rStyle w:val="normaltextrun"/>
+        </w:rPr>
+        <w:t xml:space="preserve"> </w:t>
+      </w:r>
+      <w:r>
+        <w:rPr>
+          <w:rStyle w:val="normaltextrun"/>
+        </w:rPr>
+        <w:t>stated</w:t>
+      </w:r>
+      <w:r>
+        <w:rPr>
+          <w:rStyle w:val="normaltextrun"/>
+        </w:rPr>
+        <w:t xml:space="preserve"> that DSNY comes when </w:t>
+      </w:r>
+      <w:r>
+        <w:rPr>
+          <w:rStyle w:val="normaltextrun"/>
+        </w:rPr>
+        <w:t>the consolidation reports that</w:t>
+      </w:r>
+      <w:r>
+        <w:rPr>
+          <w:rStyle w:val="normaltextrun"/>
+        </w:rPr>
+        <w:t xml:space="preserve"> </w:t>
+      </w:r>
+      <w:r>
+        <w:rPr>
+          <w:rStyle w:val="normaltextrun"/>
+        </w:rPr>
+        <w:t xml:space="preserve">exterior </w:t>
+      </w:r>
+      <w:r>
+        <w:rPr>
+          <w:rStyle w:val="normaltextrun"/>
+        </w:rPr>
+        <w:t>compactors are full</w:t>
+      </w:r>
+      <w:r>
+        <w:rPr>
+          <w:rStyle w:val="normaltextrun"/>
+        </w:rPr>
+        <w:t xml:space="preserve">. </w:t>
+      </w:r>
+      <w:r>
+        <w:rPr>
+          <w:rStyle w:val="normaltextrun"/>
+          <w:color w:val="000000"/>
+        </w:rPr>
+        <w:t>The consolidation also stated that it received eight bulk tickets a month for the removal of bulk waste.  Bulk trash sits in a yard with an exterior container before being picked up by the vendor. </w:t>
+      </w:r>
+      <w:r>
+        <w:rPr>
+          <w:rStyle w:val="normaltextrun"/>
+        </w:rPr>
+        <w:t xml:space="preserve"> In terms of storage, residents of this consolidation have access to trash chutes</w:t>
+      </w:r>
+      <w:r>
+        <w:rPr>
+          <w:rStyle w:val="normaltextrun"/>
+        </w:rPr>
+        <w:t>, and are also permitted to drop their trash at other sites around the premises for collection. Staff reported that roughly half of trash is disposed of through each of these channels.</w:t>
       </w:r>
     </w:p>
     <w:p>
@@ -449,11 +306,6 @@
         <w:spacing w:before="0" w:beforeAutospacing="0" w:after="0" w:afterAutospacing="0"/>
         <w:jc w:val="both"/>
         <w:textAlignment w:val="baseline"/>
-        <w:rPr>
-          <w:rFonts w:ascii="Arial" w:hAnsi="Arial" w:cs="Arial"/>
-          <w:sz w:val="18"/>
-          <w:szCs w:val="18"/>
-        </w:rPr>
       </w:pPr>
     </w:p>
     <w:p>
@@ -463,130 +315,38 @@
         <w:jc w:val="both"/>
         <w:textAlignment w:val="baseline"/>
         <w:rPr>
-          <w:rFonts w:ascii="Arial" w:hAnsi="Arial" w:cs="Arial"/>
-          <w:sz w:val="18"/>
-          <w:szCs w:val="18"/>
-        </w:rPr>
-      </w:pPr>
-      <w:r>
-        <w:rPr>
-          <w:rStyle w:val="normaltextrun"/>
-          <w:sz w:val="22"/>
-          <w:szCs w:val="22"/>
-        </w:rPr>
-        <w:t xml:space="preserve">This site is at least partially curbside </w:t>
-      </w:r>
-      <w:r>
-        <w:rPr>
-          <w:rStyle w:val="normaltextrun"/>
-          <w:sz w:val="22"/>
-          <w:szCs w:val="22"/>
-        </w:rPr>
-        <w:t>and is not in compliance with removal and storage requirement of Paragraph 45 of the HUD Agreement b</w:t>
-      </w:r>
-      <w:r>
-        <w:rPr>
-          <w:rStyle w:val="normaltextrun"/>
-          <w:sz w:val="22"/>
-          <w:szCs w:val="22"/>
-        </w:rPr>
-        <w:t>ecause</w:t>
-      </w:r>
-      <w:r>
-        <w:rPr>
-          <w:rStyle w:val="normaltextrun"/>
-          <w:sz w:val="22"/>
-          <w:szCs w:val="22"/>
-        </w:rPr>
-        <w:t xml:space="preserve"> on days when DSNY cannot pick up</w:t>
-      </w:r>
-      <w:r>
-        <w:rPr>
-          <w:rStyle w:val="normaltextrun"/>
-          <w:sz w:val="22"/>
-          <w:szCs w:val="22"/>
-        </w:rPr>
-        <w:t xml:space="preserve"> waste </w:t>
-      </w:r>
-      <w:r>
-        <w:rPr>
-          <w:rStyle w:val="normaltextrun"/>
-          <w:sz w:val="22"/>
-          <w:szCs w:val="22"/>
-        </w:rPr>
-        <w:t>that is not stored in exterior compactors is not stored in a manner that prevents pes</w:t>
-      </w:r>
-      <w:r>
-        <w:rPr>
-          <w:rStyle w:val="normaltextrun"/>
-          <w:sz w:val="22"/>
-          <w:szCs w:val="22"/>
-        </w:rPr>
-        <w:t>t</w:t>
-      </w:r>
-      <w:r>
-        <w:rPr>
-          <w:rStyle w:val="normaltextrun"/>
-          <w:sz w:val="22"/>
-          <w:szCs w:val="22"/>
-        </w:rPr>
-        <w:t>s</w:t>
-      </w:r>
-      <w:r>
-        <w:rPr>
-          <w:rStyle w:val="normaltextrun"/>
-          <w:sz w:val="22"/>
-          <w:szCs w:val="22"/>
-        </w:rPr>
-        <w:t xml:space="preserve">. </w:t>
-      </w:r>
-      <w:r>
-        <w:rPr>
-          <w:rStyle w:val="normaltextrun"/>
-          <w:sz w:val="22"/>
-          <w:szCs w:val="22"/>
-        </w:rPr>
-        <w:t>The c</w:t>
-      </w:r>
-      <w:r>
-        <w:rPr>
-          <w:rStyle w:val="normaltextrun"/>
-          <w:sz w:val="22"/>
-          <w:szCs w:val="22"/>
-        </w:rPr>
-        <w:t>urbside development at this consolidation is Boynton Avenue Rehab.</w:t>
-      </w:r>
-      <w:r>
-        <w:rPr>
-          <w:rStyle w:val="eop"/>
-          <w:sz w:val="22"/>
-          <w:szCs w:val="22"/>
-        </w:rPr>
-        <w:t> </w:t>
-      </w:r>
-      <w:r>
-        <w:rPr>
-          <w:rStyle w:val="normaltextrun"/>
-          <w:color w:val="000000"/>
-          <w:sz w:val="22"/>
-          <w:szCs w:val="22"/>
-        </w:rPr>
-        <w:t>Based on the same summer of  2020 survey, the consolidation reported the following conditions.</w:t>
-      </w:r>
-    </w:p>
-    <w:p>
-      <w:pPr>
-        <w:pStyle w:val="paragraph"/>
-        <w:spacing w:before="0" w:beforeAutospacing="0" w:after="0" w:afterAutospacing="0"/>
-        <w:ind w:firstLine="360"/>
-        <w:jc w:val="both"/>
-        <w:textAlignment w:val="baseline"/>
-        <w:rPr>
-          <w:rFonts w:ascii="Arial" w:hAnsi="Arial" w:cs="Arial"/>
-          <w:sz w:val="18"/>
-          <w:szCs w:val="18"/>
-        </w:rPr>
-      </w:pPr>
+          <w:rStyle w:val="normaltextrun"/>
+          <w:color w:val="000000"/>
+        </w:rPr>
+      </w:pPr>
+      <w:r>
+        <w:rPr>
+          <w:rStyle w:val="normaltextrun"/>
+          <w:color w:val="000000"/>
+        </w:rPr>
+        <w:t xml:space="preserve">In the </w:t>
+      </w:r>
+      <w:r>
+        <w:rPr>
+          <w:rStyle w:val="normaltextrun"/>
+          <w:color w:val="000000"/>
+        </w:rPr>
+        <w:t xml:space="preserve">summer </w:t>
+      </w:r>
+      <w:r>
+        <w:rPr>
+          <w:rStyle w:val="normaltextrun"/>
+          <w:color w:val="000000"/>
+        </w:rPr>
+        <w:t>survey, Mr. Vellavallil stated that the consolidation did have a pest problem, but that an exterminator is treating the problem. </w:t>
+      </w:r>
+      <w:r>
+        <w:rPr>
+          <w:rStyle w:val="normaltextrun"/>
+          <w:color w:val="000000"/>
+        </w:rPr>
+        <w:t>However, the problem had not been remedied as of the November site visit: staff spoke of a severe, ongoing rodent problem, attributable in part to difficulty disposing of organic waste such as leaf litter.</w:t>
+      </w:r>
     </w:p>
     <w:p>
       <w:pPr>
@@ -594,100 +354,7 @@
         <w:spacing w:before="0" w:beforeAutospacing="0" w:after="0" w:afterAutospacing="0"/>
         <w:jc w:val="both"/>
         <w:textAlignment w:val="baseline"/>
-        <w:rPr>
-          <w:rFonts w:ascii="Arial" w:hAnsi="Arial" w:cs="Arial"/>
-          <w:sz w:val="18"/>
-          <w:szCs w:val="18"/>
-        </w:rPr>
-      </w:pPr>
-      <w:r>
-        <w:rPr>
-          <w:rStyle w:val="normaltextrun"/>
-          <w:sz w:val="22"/>
-          <w:szCs w:val="22"/>
-        </w:rPr>
-        <w:t>At the time of the survey, Bronx River reported that DSNY comes when the compactors are full, usually three times a week</w:t>
-      </w:r>
-      <w:r>
-        <w:rPr>
-          <w:rStyle w:val="normaltextrun"/>
-          <w:color w:val="000000"/>
-          <w:sz w:val="22"/>
-          <w:szCs w:val="22"/>
-        </w:rPr>
-        <w:t>. The consolidation also stated that it received eight bulk tickets a month for the removal of bulk waste.  Bulk trash sits in a yard with an exterior container before being picked up by the vendor. </w:t>
-      </w:r>
-      <w:r>
-        <w:rPr>
-          <w:rStyle w:val="normaltextrun"/>
-          <w:sz w:val="22"/>
-          <w:szCs w:val="22"/>
-        </w:rPr>
-        <w:t xml:space="preserve"> In terms of storage, residents of this consolidation have access to trash chutes and</w:t>
-      </w:r>
-      <w:r>
-        <w:rPr>
-          <w:rStyle w:val="normaltextrun"/>
-          <w:color w:val="000000"/>
-          <w:sz w:val="22"/>
-          <w:szCs w:val="22"/>
-        </w:rPr>
-        <w:t xml:space="preserve"> may not drop their waste at additional sites on the premises. Most tenants dispose of their trash the trash chutes. Once the waste is collected from the grounds, it is stored in the exterior compactors. </w:t>
-      </w:r>
-      <w:r>
-        <w:rPr>
-          <w:rStyle w:val="normaltextrun"/>
-          <w:color w:val="000000"/>
-          <w:sz w:val="22"/>
-          <w:szCs w:val="22"/>
-        </w:rPr>
-        <w:t>However, a</w:t>
-      </w:r>
-      <w:r>
-        <w:rPr>
-          <w:rStyle w:val="normaltextrun"/>
-          <w:color w:val="000000"/>
-          <w:sz w:val="22"/>
-          <w:szCs w:val="22"/>
-        </w:rPr>
-        <w:t>t Boynton Avenue it is stored in the compacto</w:t>
-      </w:r>
-      <w:r>
-        <w:rPr>
-          <w:rStyle w:val="normaltextrun"/>
-          <w:color w:val="000000"/>
-          <w:sz w:val="22"/>
-          <w:szCs w:val="22"/>
-        </w:rPr>
-        <w:t>r</w:t>
-      </w:r>
-      <w:r>
-        <w:rPr>
-          <w:rStyle w:val="normaltextrun"/>
-          <w:color w:val="000000"/>
-          <w:sz w:val="22"/>
-          <w:szCs w:val="22"/>
-        </w:rPr>
-        <w:t xml:space="preserve"> rooms in garbage bags</w:t>
-      </w:r>
-      <w:r>
-        <w:rPr>
-          <w:rStyle w:val="normaltextrun"/>
-          <w:color w:val="000000"/>
-          <w:sz w:val="22"/>
-          <w:szCs w:val="22"/>
-        </w:rPr>
-        <w:t>. I</w:t>
-      </w:r>
-      <w:r>
-        <w:rPr>
-          <w:rStyle w:val="normaltextrun"/>
-          <w:color w:val="000000"/>
-          <w:sz w:val="22"/>
-          <w:szCs w:val="22"/>
-        </w:rPr>
-        <w:t>t is take outside two times a week by caretakers for pickup by sanitation.</w:t>
-      </w:r>
+      </w:pPr>
     </w:p>
     <w:p>
       <w:pPr>
@@ -695,20 +362,9 @@
         <w:spacing w:before="0" w:beforeAutospacing="0" w:after="0" w:afterAutospacing="0"/>
         <w:jc w:val="both"/>
         <w:textAlignment w:val="baseline"/>
-        <w:rPr>
-          <w:rFonts w:ascii="Arial" w:hAnsi="Arial" w:cs="Arial"/>
-          <w:sz w:val="18"/>
-          <w:szCs w:val="18"/>
-        </w:rPr>
-      </w:pPr>
-      <w:r>
-        <w:rPr>
-          <w:rStyle w:val="eop"/>
-          <w:color w:val="000000"/>
-          <w:sz w:val="22"/>
-          <w:szCs w:val="22"/>
-        </w:rPr>
-        <w:t> </w:t>
+      </w:pPr>
+      <w:r>
+        <w:t>Staff also raised numerous other issues related to waste management, as follows:</w:t>
       </w:r>
     </w:p>
     <w:p>
@@ -717,38 +373,9 @@
         <w:spacing w:before="0" w:beforeAutospacing="0" w:after="0" w:afterAutospacing="0"/>
         <w:jc w:val="both"/>
         <w:textAlignment w:val="baseline"/>
-        <w:rPr>
-          <w:rFonts w:ascii="Arial" w:hAnsi="Arial" w:cs="Arial"/>
-          <w:sz w:val="18"/>
-          <w:szCs w:val="18"/>
-        </w:rPr>
-      </w:pPr>
-      <w:r>
-        <w:rPr>
-          <w:rStyle w:val="normaltextrun"/>
-          <w:color w:val="000000"/>
-          <w:sz w:val="22"/>
-          <w:szCs w:val="22"/>
-        </w:rPr>
-        <w:t>In the survey, Mr. Vellavallil stated that the consolidation did have a pest problem, but that an exterminator is treating the problem. The consolidation reported that, on average, 70 compactor bags (40 lbs. bags)  are disposed of from Bronx River daily. There are three exterior compactors at this </w:t>
-      </w:r>
-      <w:r>
-        <w:rPr>
-          <w:rStyle w:val="normaltextrun"/>
-          <w:color w:val="000000"/>
-          <w:sz w:val="22"/>
-          <w:szCs w:val="22"/>
-        </w:rPr>
-        <w:t>consolidation.</w:t>
-      </w:r>
-      <w:r>
-        <w:rPr>
-          <w:rStyle w:val="normaltextrun"/>
-          <w:color w:val="000000"/>
-          <w:sz w:val="22"/>
-          <w:szCs w:val="22"/>
-        </w:rPr>
-        <w:t xml:space="preserve"> </w:t>
+      </w:pPr>
+      <w:r>
+        <w:t>\begin{itemize}</w:t>
       </w:r>
     </w:p>
     <w:p>
@@ -757,13 +384,16 @@
         <w:spacing w:before="0" w:beforeAutospacing="0" w:after="0" w:afterAutospacing="0"/>
         <w:jc w:val="both"/>
         <w:textAlignment w:val="baseline"/>
-        <w:rPr>
-          <w:rStyle w:val="normaltextrun"/>
-          <w:color w:val="000000"/>
-          <w:sz w:val="22"/>
-          <w:szCs w:val="22"/>
-        </w:rPr>
-      </w:pPr>
+      </w:pPr>
+      <w:r>
+        <w:t xml:space="preserve">\item </w:t>
+      </w:r>
+      <w:r>
+        <w:t xml:space="preserve">Difficulty obtaining </w:t>
+      </w:r>
+      <w:r>
+        <w:t>help with lawn debris, including fallen trees and leaves</w:t>
+      </w:r>
     </w:p>
     <w:p>
       <w:pPr>
@@ -771,48 +401,9 @@
         <w:spacing w:before="0" w:beforeAutospacing="0" w:after="0" w:afterAutospacing="0"/>
         <w:jc w:val="both"/>
         <w:textAlignment w:val="baseline"/>
-        <w:rPr>
-          <w:rStyle w:val="normaltextrun"/>
-          <w:color w:val="000000"/>
-          <w:sz w:val="22"/>
-          <w:szCs w:val="22"/>
-        </w:rPr>
-      </w:pPr>
-      <w:r>
-        <w:rPr>
-          <w:rStyle w:val="normaltextrun"/>
-          <w:color w:val="000000"/>
-          <w:sz w:val="22"/>
-          <w:szCs w:val="22"/>
-        </w:rPr>
-        <w:t>Bronx River does not take it trash, nor accept waste from other developments. According to the survey, there are no external sources of trash and bulk waste illegally dumped at this site. </w:t>
-      </w:r>
-      <w:r>
-        <w:rPr>
-          <w:rStyle w:val="normaltextrun"/>
-          <w:color w:val="000000"/>
-          <w:sz w:val="22"/>
-          <w:szCs w:val="22"/>
-        </w:rPr>
-        <w:t xml:space="preserve">Mr. Vellavallil stated that the most significant thing </w:t>
-      </w:r>
-      <w:r>
-        <w:rPr>
-          <w:rStyle w:val="normaltextrun"/>
-          <w:color w:val="000000"/>
-          <w:sz w:val="22"/>
-          <w:szCs w:val="22"/>
-        </w:rPr>
-        <w:t>Management/Operation</w:t>
-      </w:r>
-      <w:r>
-        <w:rPr>
-          <w:rStyle w:val="normaltextrun"/>
-          <w:color w:val="000000"/>
-          <w:sz w:val="22"/>
-          <w:szCs w:val="22"/>
-        </w:rPr>
-        <w:t>s has done for waste management is to educate residents and post flyers throughout the building's lobbies.</w:t>
+      </w:pPr>
+      <w:r>
+        <w:t>\item Some illegal dumping by nearby businesses</w:t>
       </w:r>
     </w:p>
     <w:p>
@@ -821,11 +412,28 @@
         <w:spacing w:before="0" w:beforeAutospacing="0" w:after="0" w:afterAutospacing="0"/>
         <w:jc w:val="both"/>
         <w:textAlignment w:val="baseline"/>
-        <w:rPr>
-          <w:rFonts w:ascii="Arial" w:hAnsi="Arial" w:cs="Arial"/>
-          <w:sz w:val="18"/>
-          <w:szCs w:val="18"/>
-        </w:rPr>
+      </w:pPr>
+      <w:bookmarkStart w:id="0" w:name="_GoBack"/>
+      <w:bookmarkEnd w:id="0"/>
+    </w:p>
+    <w:p>
+      <w:pPr>
+        <w:pStyle w:val="paragraph"/>
+        <w:spacing w:before="0" w:beforeAutospacing="0" w:after="0" w:afterAutospacing="0"/>
+        <w:jc w:val="both"/>
+        <w:textAlignment w:val="baseline"/>
+        <w:rPr>
+          <w:rStyle w:val="normaltextrun"/>
+          <w:color w:val="000000"/>
+        </w:rPr>
+      </w:pPr>
+    </w:p>
+    <w:p>
+      <w:pPr>
+        <w:pStyle w:val="paragraph"/>
+        <w:spacing w:before="0" w:beforeAutospacing="0" w:after="0" w:afterAutospacing="0"/>
+        <w:jc w:val="both"/>
+        <w:textAlignment w:val="baseline"/>
       </w:pPr>
     </w:p>
     <w:p>
@@ -841,8 +449,6 @@
         <w:rPr>
           <w:rStyle w:val="eop"/>
           <w:color w:val="000000"/>
-          <w:sz w:val="22"/>
-          <w:szCs w:val="22"/>
         </w:rPr>
       </w:pPr>
       <w:r>
@@ -851,8 +457,6 @@
           <w:b/>
           <w:bCs/>
           <w:color w:val="000000"/>
-          <w:sz w:val="22"/>
-          <w:szCs w:val="22"/>
         </w:rPr>
         <w:t>Additional Context </w:t>
       </w:r>
@@ -860,8 +464,6 @@
         <w:rPr>
           <w:rStyle w:val="eop"/>
           <w:color w:val="000000"/>
-          <w:sz w:val="22"/>
-          <w:szCs w:val="22"/>
         </w:rPr>
         <w:t> </w:t>
       </w:r>
@@ -873,11 +475,6 @@
         <w:ind w:left="720"/>
         <w:jc w:val="both"/>
         <w:textAlignment w:val="baseline"/>
-        <w:rPr>
-          <w:rFonts w:ascii="Arial" w:hAnsi="Arial" w:cs="Arial"/>
-          <w:sz w:val="18"/>
-          <w:szCs w:val="18"/>
-        </w:rPr>
       </w:pPr>
     </w:p>
     <w:p>
@@ -886,18 +483,11 @@
         <w:spacing w:before="0" w:beforeAutospacing="0" w:after="0" w:afterAutospacing="0"/>
         <w:jc w:val="both"/>
         <w:textAlignment w:val="baseline"/>
-        <w:rPr>
-          <w:rFonts w:ascii="Arial" w:hAnsi="Arial" w:cs="Arial"/>
-          <w:sz w:val="18"/>
-          <w:szCs w:val="18"/>
-        </w:rPr>
-      </w:pPr>
-      <w:r>
-        <w:rPr>
-          <w:rStyle w:val="normaltextrun"/>
-          <w:color w:val="000000"/>
-          <w:sz w:val="22"/>
-          <w:szCs w:val="22"/>
+      </w:pPr>
+      <w:r>
+        <w:rPr>
+          <w:rStyle w:val="normaltextrun"/>
+          <w:color w:val="000000"/>
         </w:rPr>
         <w:t>In a June 24, 2020 report, the Monitor Cleanliness Team gave </w:t>
       </w:r>
@@ -905,8 +495,6 @@
         <w:rPr>
           <w:rStyle w:val="normaltextrun"/>
           <w:color w:val="000000"/>
-          <w:sz w:val="22"/>
-          <w:szCs w:val="22"/>
         </w:rPr>
         <w:t>Bronx Houses</w:t>
       </w:r>
@@ -914,8 +502,6 @@
         <w:rPr>
           <w:rStyle w:val="normaltextrun"/>
           <w:color w:val="000000"/>
-          <w:sz w:val="22"/>
-          <w:szCs w:val="22"/>
         </w:rPr>
         <w:t> a </w:t>
       </w:r>
@@ -923,8 +509,6 @@
         <w:rPr>
           <w:rStyle w:val="normaltextrun"/>
           <w:color w:val="000000"/>
-          <w:sz w:val="22"/>
-          <w:szCs w:val="22"/>
         </w:rPr>
         <w:t xml:space="preserve">C+/D- </w:t>
       </w:r>
@@ -932,8 +516,6 @@
         <w:rPr>
           <w:rStyle w:val="normaltextrun"/>
           <w:color w:val="000000"/>
-          <w:sz w:val="22"/>
-          <w:szCs w:val="22"/>
         </w:rPr>
         <w:t>rating. </w:t>
       </w:r>
@@ -941,8 +523,6 @@
         <w:rPr>
           <w:rStyle w:val="eop"/>
           <w:color w:val="000000"/>
-          <w:sz w:val="22"/>
-          <w:szCs w:val="22"/>
         </w:rPr>
         <w:t> </w:t>
       </w:r>
@@ -950,13 +530,17 @@
         <w:rPr>
           <w:rStyle w:val="eop"/>
           <w:color w:val="000000"/>
-          <w:sz w:val="22"/>
-          <w:szCs w:val="22"/>
         </w:rPr>
         <w:t xml:space="preserve">Bronx River Addition and Boynton Avenue Rehab have not been graded at this time. </w:t>
       </w:r>
     </w:p>
-    <w:p/>
+    <w:p>
+      <w:pPr>
+        <w:rPr>
+          <w:rFonts w:ascii="Times New Roman" w:hAnsi="Times New Roman" w:cs="Times New Roman"/>
+        </w:rPr>
+      </w:pPr>
+    </w:p>
     <w:sectPr>
       <w:pgSz w:w="12240" w:h="15840"/>
       <w:pgMar w:top="1440" w:right="1440" w:bottom="1440" w:left="1440" w:header="720" w:footer="720" w:gutter="0"/>
@@ -968,7 +552,7 @@
 </file>
 
 <file path=word/numbering.xml><?xml version="1.0" encoding="utf-8"?>
-<w:numbering xmlns:wpc="http://schemas.microsoft.com/office/word/2010/wordprocessingCanvas" xmlns:cx="http://schemas.microsoft.com/office/drawing/2014/chartex" xmlns:cx1="http://schemas.microsoft.com/office/drawing/2015/9/8/chartex" xmlns:cx2="http://schemas.microsoft.com/office/drawing/2015/10/21/chartex" xmlns:cx3="http://schemas.microsoft.com/office/drawing/2016/5/9/chartex" xmlns:cx4="http://schemas.microsoft.com/office/drawing/2016/5/10/chartex" xmlns:cx5="http://schemas.microsoft.com/office/drawing/2016/5/11/chartex" xmlns:cx6="http://schemas.microsoft.com/office/drawing/2016/5/12/chartex" xmlns:cx7="http://schemas.microsoft.com/office/drawing/2016/5/13/chartex" xmlns:cx8="http://schemas.microsoft.com/office/drawing/2016/5/14/chartex" xmlns:mc="http://schemas.openxmlformats.org/markup-compatibility/2006" xmlns:aink="http://schemas.microsoft.com/office/drawing/2016/ink" xmlns:am3d="http://schemas.microsoft.com/office/drawing/2017/model3d" xmlns:o="urn:schemas-microsoft-com:office:office" xmlns:r="http://schemas.openxmlformats.org/officeDocument/2006/relationships" xmlns:m="http://schemas.openxmlformats.org/officeDocument/2006/math" xmlns:v="urn:schemas-microsoft-com:vml" xmlns:wp14="http://schemas.microsoft.com/office/word/2010/wordprocessingDrawing" xmlns:wp="http://schemas.openxmlformats.org/drawingml/2006/wordprocessingDrawing" xmlns:w10="urn:schemas-microsoft-com:office:word" xmlns:w="http://schemas.openxmlformats.org/wordprocessingml/2006/main" xmlns:w14="http://schemas.microsoft.com/office/word/2010/wordml" xmlns:w15="http://schemas.microsoft.com/office/word/2012/wordml" xmlns:w16cex="http://schemas.microsoft.com/office/word/2018/wordml/cex" xmlns:w16cid="http://schemas.microsoft.com/office/word/2016/wordml/cid" xmlns:w16="http://schemas.microsoft.com/office/word/2018/wordml" xmlns:w16se="http://schemas.microsoft.com/office/word/2015/wordml/symex" xmlns:wpg="http://schemas.microsoft.com/office/word/2010/wordprocessingGroup" xmlns:wpi="http://schemas.microsoft.com/office/word/2010/wordprocessingInk" xmlns:wne="http://schemas.microsoft.com/office/word/2006/wordml" xmlns:wps="http://schemas.microsoft.com/office/word/2010/wordprocessingShape" mc:Ignorable="w14 w15 w16se w16cid w16 w16cex wp14">
+<w:numbering xmlns:wpc="http://schemas.microsoft.com/office/word/2010/wordprocessingCanvas" xmlns:cx="http://schemas.microsoft.com/office/drawing/2014/chartex" xmlns:cx1="http://schemas.microsoft.com/office/drawing/2015/9/8/chartex" xmlns:cx2="http://schemas.microsoft.com/office/drawing/2015/10/21/chartex" xmlns:cx3="http://schemas.microsoft.com/office/drawing/2016/5/9/chartex" xmlns:cx4="http://schemas.microsoft.com/office/drawing/2016/5/10/chartex" xmlns:cx5="http://schemas.microsoft.com/office/drawing/2016/5/11/chartex" xmlns:cx6="http://schemas.microsoft.com/office/drawing/2016/5/12/chartex" xmlns:cx7="http://schemas.microsoft.com/office/drawing/2016/5/13/chartex" xmlns:cx8="http://schemas.microsoft.com/office/drawing/2016/5/14/chartex" xmlns:mc="http://schemas.openxmlformats.org/markup-compatibility/2006" xmlns:aink="http://schemas.microsoft.com/office/drawing/2016/ink" xmlns:am3d="http://schemas.microsoft.com/office/drawing/2017/model3d" xmlns:o="urn:schemas-microsoft-com:office:office" xmlns:r="http://schemas.openxmlformats.org/officeDocument/2006/relationships" xmlns:m="http://schemas.openxmlformats.org/officeDocument/2006/math" xmlns:v="urn:schemas-microsoft-com:vml" xmlns:wp14="http://schemas.microsoft.com/office/word/2010/wordprocessingDrawing" xmlns:wp="http://schemas.openxmlformats.org/drawingml/2006/wordprocessingDrawing" xmlns:w10="urn:schemas-microsoft-com:office:word" xmlns:w="http://schemas.openxmlformats.org/wordprocessingml/2006/main" xmlns:w14="http://schemas.microsoft.com/office/word/2010/wordml" xmlns:w15="http://schemas.microsoft.com/office/word/2012/wordml" xmlns:w16cid="http://schemas.microsoft.com/office/word/2016/wordml/cid" xmlns:w16se="http://schemas.microsoft.com/office/word/2015/wordml/symex" xmlns:wpg="http://schemas.microsoft.com/office/word/2010/wordprocessingGroup" xmlns:wpi="http://schemas.microsoft.com/office/word/2010/wordprocessingInk" xmlns:wne="http://schemas.microsoft.com/office/word/2006/wordml" xmlns:wps="http://schemas.microsoft.com/office/word/2010/wordprocessingShape" mc:Ignorable="w14 w15 w16se w16cid wp14">
   <w:abstractNum w:abstractNumId="0" w15:restartNumberingAfterBreak="0">
     <w:nsid w:val="09082AC4"/>
     <w:multiLevelType w:val="multilevel"/>
@@ -1205,7 +789,7 @@
 </file>
 
 <file path=word/styles.xml><?xml version="1.0" encoding="utf-8"?>
-<w:styles xmlns:mc="http://schemas.openxmlformats.org/markup-compatibility/2006" xmlns:r="http://schemas.openxmlformats.org/officeDocument/2006/relationships" xmlns:w="http://schemas.openxmlformats.org/wordprocessingml/2006/main" xmlns:w14="http://schemas.microsoft.com/office/word/2010/wordml" xmlns:w15="http://schemas.microsoft.com/office/word/2012/wordml" xmlns:w16cex="http://schemas.microsoft.com/office/word/2018/wordml/cex" xmlns:w16cid="http://schemas.microsoft.com/office/word/2016/wordml/cid" xmlns:w16="http://schemas.microsoft.com/office/word/2018/wordml" xmlns:w16se="http://schemas.microsoft.com/office/word/2015/wordml/symex" mc:Ignorable="w14 w15 w16se w16cid w16 w16cex">
+<w:styles xmlns:mc="http://schemas.openxmlformats.org/markup-compatibility/2006" xmlns:r="http://schemas.openxmlformats.org/officeDocument/2006/relationships" xmlns:w="http://schemas.openxmlformats.org/wordprocessingml/2006/main" xmlns:w14="http://schemas.microsoft.com/office/word/2010/wordml" xmlns:w15="http://schemas.microsoft.com/office/word/2012/wordml" xmlns:w16cid="http://schemas.microsoft.com/office/word/2016/wordml/cid" xmlns:w16se="http://schemas.microsoft.com/office/word/2015/wordml/symex" mc:Ignorable="w14 w15 w16se w16cid">
   <w:docDefaults>
     <w:rPrDefault>
       <w:rPr>
@@ -1217,7 +801,7 @@
     </w:rPrDefault>
     <w:pPrDefault/>
   </w:docDefaults>
-  <w:latentStyles w:defLockedState="0" w:defUIPriority="99" w:defSemiHidden="0" w:defUnhideWhenUsed="0" w:defQFormat="0" w:count="376">
+  <w:latentStyles w:defLockedState="0" w:defUIPriority="99" w:defSemiHidden="0" w:defUnhideWhenUsed="0" w:defQFormat="0" w:count="375">
     <w:lsdException w:name="Normal" w:uiPriority="0" w:qFormat="1"/>
     <w:lsdException w:name="heading 1" w:uiPriority="9" w:qFormat="1"/>
     <w:lsdException w:name="heading 2" w:semiHidden="1" w:uiPriority="9" w:unhideWhenUsed="1" w:qFormat="1"/>
@@ -1917,24 +1501,6 @@
 </file>
 
 <file path=customXml/item1.xml><?xml version="1.0" encoding="utf-8"?>
-<p:properties xmlns:p="http://schemas.microsoft.com/office/2006/metadata/properties" xmlns:xsi="http://www.w3.org/2001/XMLSchema-instance" xmlns:pc="http://schemas.microsoft.com/office/infopath/2007/PartnerControls">
-  <documentManagement>
-    <_ip_UnifiedCompliancePolicyUIAction xmlns="http://schemas.microsoft.com/sharepoint/v3" xsi:nil="true"/>
-    <_ip_UnifiedCompliancePolicyProperties xmlns="http://schemas.microsoft.com/sharepoint/v3" xsi:nil="true"/>
-  </documentManagement>
-</p:properties>
-</file>
-
-<file path=customXml/item2.xml><?xml version="1.0" encoding="utf-8"?>
-<?mso-contentType ?>
-<FormTemplates xmlns="http://schemas.microsoft.com/sharepoint/v3/contenttype/forms">
-  <Display>DocumentLibraryForm</Display>
-  <Edit>DocumentLibraryForm</Edit>
-  <New>DocumentLibraryForm</New>
-</FormTemplates>
-</file>
-
-<file path=customXml/item3.xml><?xml version="1.0" encoding="utf-8"?>
 <ct:contentTypeSchema xmlns:ct="http://schemas.microsoft.com/office/2006/metadata/contentType" xmlns:ma="http://schemas.microsoft.com/office/2006/metadata/properties/metaAttributes" ct:_="" ma:_="" ma:contentTypeName="Document" ma:contentTypeID="0x0101002F6F27DEB7D5A4419344E83479ED9DFB" ma:contentTypeVersion="14" ma:contentTypeDescription="Create a new document." ma:contentTypeScope="" ma:versionID="36b5fe45a7ae687c9e4b1b4e01243010">
   <xsd:schema xmlns:xsd="http://www.w3.org/2001/XMLSchema" xmlns:xs="http://www.w3.org/2001/XMLSchema" xmlns:p="http://schemas.microsoft.com/office/2006/metadata/properties" xmlns:ns1="http://schemas.microsoft.com/sharepoint/v3" xmlns:ns2="a21937cc-9329-4c2e-bbda-ee5182c2f08f" xmlns:ns3="ffb7ac5d-57c2-40b6-a6f5-5a41a4e26fe7" targetNamespace="http://schemas.microsoft.com/office/2006/metadata/properties" ma:root="true" ma:fieldsID="3a6b54a4c245aaf21961d2319a43830a" ns1:_="" ns2:_="" ns3:_="">
     <xsd:import namespace="http://schemas.microsoft.com/sharepoint/v3"/>
@@ -2168,25 +1734,25 @@
 </ct:contentTypeSchema>
 </file>
 
-<file path=customXml/itemProps1.xml><?xml version="1.0" encoding="utf-8"?>
-<ds:datastoreItem xmlns:ds="http://schemas.openxmlformats.org/officeDocument/2006/customXml" ds:itemID="{5C566265-F502-4FBF-B61E-2FE3A68FDE41}">
-  <ds:schemaRefs>
-    <ds:schemaRef ds:uri="http://schemas.microsoft.com/office/2006/metadata/properties"/>
-    <ds:schemaRef ds:uri="http://schemas.microsoft.com/office/infopath/2007/PartnerControls"/>
-    <ds:schemaRef ds:uri="http://schemas.microsoft.com/sharepoint/v3"/>
-  </ds:schemaRefs>
-</ds:datastoreItem>
+<file path=customXml/item2.xml><?xml version="1.0" encoding="utf-8"?>
+<?mso-contentType ?>
+<FormTemplates xmlns="http://schemas.microsoft.com/sharepoint/v3/contenttype/forms">
+  <Display>DocumentLibraryForm</Display>
+  <Edit>DocumentLibraryForm</Edit>
+  <New>DocumentLibraryForm</New>
+</FormTemplates>
 </file>
 
-<file path=customXml/itemProps2.xml><?xml version="1.0" encoding="utf-8"?>
-<ds:datastoreItem xmlns:ds="http://schemas.openxmlformats.org/officeDocument/2006/customXml" ds:itemID="{F54967EB-85A6-45ED-851E-06E797B45573}">
-  <ds:schemaRefs>
-    <ds:schemaRef ds:uri="http://schemas.microsoft.com/sharepoint/v3/contenttype/forms"/>
-  </ds:schemaRefs>
-</ds:datastoreItem>
+<file path=customXml/item3.xml><?xml version="1.0" encoding="utf-8"?>
+<p:properties xmlns:p="http://schemas.microsoft.com/office/2006/metadata/properties" xmlns:xsi="http://www.w3.org/2001/XMLSchema-instance" xmlns:pc="http://schemas.microsoft.com/office/infopath/2007/PartnerControls">
+  <documentManagement>
+    <_ip_UnifiedCompliancePolicyUIAction xmlns="http://schemas.microsoft.com/sharepoint/v3" xsi:nil="true"/>
+    <_ip_UnifiedCompliancePolicyProperties xmlns="http://schemas.microsoft.com/sharepoint/v3" xsi:nil="true"/>
+  </documentManagement>
+</p:properties>
 </file>
 
-<file path=customXml/itemProps3.xml><?xml version="1.0" encoding="utf-8"?>
+<file path=customXml/itemProps1.xml><?xml version="1.0" encoding="utf-8"?>
 <ds:datastoreItem xmlns:ds="http://schemas.openxmlformats.org/officeDocument/2006/customXml" ds:itemID="{9FF8E6A1-9D28-4A59-A229-DF3BA98178EA}">
   <ds:schemaRefs>
     <ds:schemaRef ds:uri="http://schemas.microsoft.com/office/2006/metadata/contentType"/>
@@ -2204,4 +1770,22 @@
     <ds:schemaRef ds:uri="http://schemas.microsoft.com/internal/obd"/>
   </ds:schemaRefs>
 </ds:datastoreItem>
+</file>
+
+<file path=customXml/itemProps2.xml><?xml version="1.0" encoding="utf-8"?>
+<ds:datastoreItem xmlns:ds="http://schemas.openxmlformats.org/officeDocument/2006/customXml" ds:itemID="{F54967EB-85A6-45ED-851E-06E797B45573}">
+  <ds:schemaRefs>
+    <ds:schemaRef ds:uri="http://schemas.microsoft.com/sharepoint/v3/contenttype/forms"/>
+  </ds:schemaRefs>
+</ds:datastoreItem>
+</file>
+
+<file path=customXml/itemProps3.xml><?xml version="1.0" encoding="utf-8"?>
+<ds:datastoreItem xmlns:ds="http://schemas.openxmlformats.org/officeDocument/2006/customXml" ds:itemID="{5C566265-F502-4FBF-B61E-2FE3A68FDE41}">
+  <ds:schemaRefs>
+    <ds:schemaRef ds:uri="http://schemas.microsoft.com/office/2006/metadata/properties"/>
+    <ds:schemaRef ds:uri="http://schemas.microsoft.com/office/infopath/2007/PartnerControls"/>
+    <ds:schemaRef ds:uri="http://schemas.microsoft.com/sharepoint/v3"/>
+  </ds:schemaRefs>
+</ds:datastoreItem>
 </file>
</xml_diff>